<commit_message>
Published revision 2 of Business Plan
</commit_message>
<xml_diff>
--- a/Merge/Group Project Business Plan - Abstineatis Process Mining_rev1.docx
+++ b/Merge/Group Project Business Plan - Abstineatis Process Mining_rev1.docx
@@ -9,6 +9,8 @@
           <w:color w:val="5F5F5F"/>
         </w:rPr>
       </w:pPr>
+      <w:bookmarkStart w:id="0" w:name="_GoBack"/>
+      <w:bookmarkEnd w:id="0"/>
     </w:p>
     <w:p>
       <w:pPr>
@@ -126,7 +128,7 @@
         </w:rPr>
         <w:t>Business Engineering Plan</w:t>
       </w:r>
-      <w:bookmarkStart w:id="0" w:name="_Toc352849309"/>
+      <w:bookmarkStart w:id="1" w:name="_Toc352849309"/>
     </w:p>
     <w:p>
       <w:pPr>
@@ -365,7 +367,7 @@
           <w:lang w:val="af-ZA"/>
         </w:rPr>
       </w:pPr>
-      <w:bookmarkStart w:id="1" w:name="_Toc54266694"/>
+      <w:bookmarkStart w:id="2" w:name="_Toc54266694"/>
       <w:r>
         <w:rPr>
           <w:rFonts w:ascii="Century Gothic" w:hAnsi="Century Gothic"/>
@@ -377,7 +379,7 @@
         <w:lastRenderedPageBreak/>
         <w:t>Executive Summary</w:t>
       </w:r>
-      <w:bookmarkEnd w:id="1"/>
+      <w:bookmarkEnd w:id="2"/>
     </w:p>
     <w:p>
       <w:pPr>
@@ -684,7 +686,7 @@
           <w:lang w:val="af-ZA"/>
         </w:rPr>
       </w:pPr>
-      <w:bookmarkStart w:id="2" w:name="_Toc54266695"/>
+      <w:bookmarkStart w:id="3" w:name="_Toc54266695"/>
       <w:r>
         <w:rPr>
           <w:rFonts w:ascii="Century Gothic" w:hAnsi="Century Gothic"/>
@@ -695,7 +697,7 @@
         </w:rPr>
         <w:t>Core Value Proposition</w:t>
       </w:r>
-      <w:bookmarkEnd w:id="2"/>
+      <w:bookmarkEnd w:id="3"/>
     </w:p>
     <w:p>
       <w:pPr>
@@ -2070,7 +2072,7 @@
           <w:szCs w:val="28"/>
         </w:rPr>
       </w:pPr>
-      <w:bookmarkStart w:id="3" w:name="_Toc54266696"/>
+      <w:bookmarkStart w:id="4" w:name="_Toc54266696"/>
       <w:r>
         <w:rPr>
           <w:rFonts w:ascii="Century Gothic" w:hAnsi="Century Gothic"/>
@@ -2078,10 +2080,11 @@
           <w:sz w:val="40"/>
           <w:szCs w:val="40"/>
         </w:rPr>
+        <w:lastRenderedPageBreak/>
         <w:t>Table of Contents</w:t>
       </w:r>
-      <w:bookmarkEnd w:id="0"/>
-      <w:bookmarkEnd w:id="3"/>
+      <w:bookmarkEnd w:id="1"/>
+      <w:bookmarkEnd w:id="4"/>
     </w:p>
     <w:p>
       <w:pPr>
@@ -2108,7 +2111,6 @@
             </w14:solidFill>
           </w14:textFill>
         </w:rPr>
-        <w:lastRenderedPageBreak/>
         <w:fldChar w:fldCharType="begin"/>
       </w:r>
       <w:r>
@@ -3557,7 +3559,7 @@
           <w:color w:val="5F5F5F"/>
         </w:rPr>
       </w:pPr>
-      <w:bookmarkStart w:id="4" w:name="_Toc54266697"/>
+      <w:bookmarkStart w:id="5" w:name="_Toc54266697"/>
       <w:r>
         <w:rPr>
           <w:color w:val="5F5F5F"/>
@@ -3576,7 +3578,7 @@
         </w:rPr>
         <w:t>ables</w:t>
       </w:r>
-      <w:bookmarkEnd w:id="4"/>
+      <w:bookmarkEnd w:id="5"/>
     </w:p>
     <w:p>
       <w:pPr>
@@ -3794,7 +3796,7 @@
         </w:numPr>
         <w:spacing w:line="360" w:lineRule="auto"/>
       </w:pPr>
-      <w:bookmarkStart w:id="5" w:name="_Toc54266698"/>
+      <w:bookmarkStart w:id="6" w:name="_Toc54266698"/>
       <w:r>
         <w:t xml:space="preserve">List of </w:t>
       </w:r>
@@ -3804,8 +3806,6 @@
       <w:r>
         <w:t>igures</w:t>
       </w:r>
-      <w:bookmarkStart w:id="6" w:name="_GoBack"/>
-      <w:bookmarkEnd w:id="5"/>
       <w:bookmarkEnd w:id="6"/>
     </w:p>
     <w:p>
@@ -4030,14 +4030,14 @@
         <w:pStyle w:val="Heading1"/>
       </w:pPr>
       <w:bookmarkStart w:id="7" w:name="_Toc491027122"/>
-      <w:bookmarkStart w:id="8" w:name="_Hlk510850936"/>
-      <w:bookmarkStart w:id="9" w:name="_Toc54266699"/>
+      <w:bookmarkStart w:id="8" w:name="_Toc54266699"/>
+      <w:bookmarkStart w:id="9" w:name="_Hlk510850936"/>
       <w:r>
         <w:lastRenderedPageBreak/>
         <w:t>The Business</w:t>
       </w:r>
       <w:bookmarkEnd w:id="7"/>
-      <w:bookmarkEnd w:id="9"/>
+      <w:bookmarkEnd w:id="8"/>
     </w:p>
     <w:p>
       <w:pPr>
@@ -4277,27 +4277,7 @@
           <w:sz w:val="24"/>
           <w:szCs w:val="24"/>
         </w:rPr>
-        <w:t xml:space="preserve"> aims to bring this technology, and with </w:t>
-      </w:r>
-      <w:proofErr w:type="gramStart"/>
-      <w:r>
-        <w:rPr>
-          <w:rFonts w:ascii="Century Gothic" w:eastAsiaTheme="majorEastAsia" w:hAnsi="Century Gothic" w:cstheme="majorBidi"/>
-          <w:color w:val="5F5F5F"/>
-          <w:sz w:val="24"/>
-          <w:szCs w:val="24"/>
-        </w:rPr>
-        <w:t>it</w:t>
-      </w:r>
-      <w:proofErr w:type="gramEnd"/>
-      <w:r>
-        <w:rPr>
-          <w:rFonts w:ascii="Century Gothic" w:eastAsiaTheme="majorEastAsia" w:hAnsi="Century Gothic" w:cstheme="majorBidi"/>
-          <w:color w:val="5F5F5F"/>
-          <w:sz w:val="24"/>
-          <w:szCs w:val="24"/>
-        </w:rPr>
-        <w:t xml:space="preserve"> advanced operating analytics, to the third world market, allowing businesses to save time and money and focus on what makes them great. This could, furthermore, assist in expansion efforts, therefore assisting in indirect job creation.</w:t>
+        <w:t xml:space="preserve"> aims to bring this technology, and with it advanced operating analytics, to the third world market, allowing businesses to save time and money and focus on what makes them great. This could, furthermore, assist in expansion efforts, therefore assisting in indirect job creation.</w:t>
       </w:r>
     </w:p>
     <w:p>
@@ -5063,7 +5043,7 @@
         <w:pStyle w:val="Heading1"/>
       </w:pPr>
       <w:bookmarkStart w:id="18" w:name="_Toc54266702"/>
-      <w:bookmarkEnd w:id="8"/>
+      <w:bookmarkEnd w:id="9"/>
       <w:r>
         <w:lastRenderedPageBreak/>
         <w:t>Financial Management</w:t>
@@ -5928,27 +5908,7 @@
           <w:sz w:val="24"/>
           <w:szCs w:val="24"/>
         </w:rPr>
-        <w:t xml:space="preserve">year short term goal, this means that all the start-up cost is </w:t>
-      </w:r>
-      <w:proofErr w:type="gramStart"/>
-      <w:r>
-        <w:rPr>
-          <w:rFonts w:ascii="Century Gothic" w:eastAsiaTheme="majorEastAsia" w:hAnsi="Century Gothic" w:cstheme="majorBidi"/>
-          <w:color w:val="5F5F5F"/>
-          <w:sz w:val="24"/>
-          <w:szCs w:val="24"/>
-        </w:rPr>
-        <w:t>covered</w:t>
-      </w:r>
-      <w:proofErr w:type="gramEnd"/>
-      <w:r>
-        <w:rPr>
-          <w:rFonts w:ascii="Century Gothic" w:eastAsiaTheme="majorEastAsia" w:hAnsi="Century Gothic" w:cstheme="majorBidi"/>
-          <w:color w:val="5F5F5F"/>
-          <w:sz w:val="24"/>
-          <w:szCs w:val="24"/>
-        </w:rPr>
-        <w:t xml:space="preserve"> and all proceeds can go back into growing the company. </w:t>
+        <w:t xml:space="preserve">year short term goal, this means that all the start-up cost is covered and all proceeds can go back into growing the company. </w:t>
       </w:r>
     </w:p>
     <w:p>
@@ -5990,27 +5950,7 @@
           <w:sz w:val="24"/>
           <w:szCs w:val="24"/>
         </w:rPr>
-        <w:t xml:space="preserve">For the 5 – </w:t>
-      </w:r>
-      <w:proofErr w:type="gramStart"/>
-      <w:r>
-        <w:rPr>
-          <w:rFonts w:ascii="Century Gothic" w:eastAsiaTheme="majorEastAsia" w:hAnsi="Century Gothic" w:cstheme="majorBidi"/>
-          <w:color w:val="5F5F5F"/>
-          <w:sz w:val="24"/>
-          <w:szCs w:val="24"/>
-        </w:rPr>
-        <w:t>10 year</w:t>
-      </w:r>
-      <w:proofErr w:type="gramEnd"/>
-      <w:r>
-        <w:rPr>
-          <w:rFonts w:ascii="Century Gothic" w:eastAsiaTheme="majorEastAsia" w:hAnsi="Century Gothic" w:cstheme="majorBidi"/>
-          <w:color w:val="5F5F5F"/>
-          <w:sz w:val="24"/>
-          <w:szCs w:val="24"/>
-        </w:rPr>
-        <w:t xml:space="preserve"> model for the company, we look to have bought back all shares in the company from all investor. Then using profits to grow the company’s influence in the industry and forging relationships with strong industry partners to ensure the company stays relevant and current. </w:t>
+        <w:t xml:space="preserve">For the 5 – 10 year model for the company, we look to have bought back all shares in the company from all investor. Then using profits to grow the company’s influence in the industry and forging relationships with strong industry partners to ensure the company stays relevant and current. </w:t>
       </w:r>
     </w:p>
     <w:p>
@@ -6067,27 +6007,7 @@
           <w:sz w:val="24"/>
           <w:szCs w:val="24"/>
         </w:rPr>
-        <w:t xml:space="preserve"> a constant price. In the journey to develop a </w:t>
-      </w:r>
-      <w:proofErr w:type="gramStart"/>
-      <w:r>
-        <w:rPr>
-          <w:rFonts w:ascii="Century Gothic" w:eastAsiaTheme="majorEastAsia" w:hAnsi="Century Gothic" w:cstheme="majorBidi"/>
-          <w:color w:val="5F5F5F"/>
-          <w:sz w:val="24"/>
-          <w:szCs w:val="24"/>
-        </w:rPr>
-        <w:t>constant revenue stream partnerships</w:t>
-      </w:r>
-      <w:proofErr w:type="gramEnd"/>
-      <w:r>
-        <w:rPr>
-          <w:rFonts w:ascii="Century Gothic" w:eastAsiaTheme="majorEastAsia" w:hAnsi="Century Gothic" w:cstheme="majorBidi"/>
-          <w:color w:val="5F5F5F"/>
-          <w:sz w:val="24"/>
-          <w:szCs w:val="24"/>
-        </w:rPr>
-        <w:t xml:space="preserve"> have to be formed, </w:t>
+        <w:t xml:space="preserve"> a constant price. In the journey to develop a constant revenue stream partnerships have to be formed, </w:t>
       </w:r>
       <w:r>
         <w:rPr>
@@ -6234,7 +6154,7 @@
           <w:sz w:val="24"/>
           <w:szCs w:val="24"/>
         </w:rPr>
-        <w:t xml:space="preserve"> this model </w:t>
+        <w:t xml:space="preserve"> this </w:t>
       </w:r>
       <w:r>
         <w:rPr>
@@ -6244,7 +6164,7 @@
           <w:szCs w:val="24"/>
         </w:rPr>
         <w:lastRenderedPageBreak/>
-        <w:t>ensures a good company lifetime as the target market constantly shifts to help more and more small companies obtain first</w:t>
+        <w:t>model ensures a good company lifetime as the target market constantly shifts to help more and more small companies obtain first</w:t>
       </w:r>
       <w:r>
         <w:rPr>
@@ -7168,6 +7088,7 @@
           <w:rStyle w:val="Heading3Char"/>
           <w:rFonts w:eastAsiaTheme="majorEastAsia"/>
         </w:rPr>
+        <w:lastRenderedPageBreak/>
         <w:t>Minit</w:t>
       </w:r>
       <w:proofErr w:type="spellEnd"/>
@@ -7466,29 +7387,7 @@
           <w:szCs w:val="24"/>
           <w:lang w:val="en-US"/>
         </w:rPr>
-        <w:t xml:space="preserve"> </w:t>
-      </w:r>
-      <w:proofErr w:type="gramStart"/>
-      <w:r>
-        <w:rPr>
-          <w:rFonts w:ascii="Century Gothic" w:eastAsiaTheme="majorEastAsia" w:hAnsi="Century Gothic" w:cstheme="majorBidi"/>
-          <w:color w:val="5F5F5F"/>
-          <w:sz w:val="24"/>
-          <w:szCs w:val="24"/>
-          <w:lang w:val="en-US"/>
-        </w:rPr>
-        <w:t>can be seen as</w:t>
-      </w:r>
-      <w:proofErr w:type="gramEnd"/>
-      <w:r>
-        <w:rPr>
-          <w:rFonts w:ascii="Century Gothic" w:eastAsiaTheme="majorEastAsia" w:hAnsi="Century Gothic" w:cstheme="majorBidi"/>
-          <w:color w:val="5F5F5F"/>
-          <w:sz w:val="24"/>
-          <w:szCs w:val="24"/>
-          <w:lang w:val="en-US"/>
-        </w:rPr>
-        <w:t xml:space="preserve"> the direct competitor, whereas companies such as </w:t>
+        <w:t xml:space="preserve"> can be seen as the direct competitor, whereas companies such as </w:t>
       </w:r>
       <w:proofErr w:type="spellStart"/>
       <w:r>
@@ -7877,29 +7776,7 @@
           <w:szCs w:val="24"/>
           <w:lang w:val="en-US"/>
         </w:rPr>
-        <w:t xml:space="preserve">The previous section highlighted a few competitors already in the market focused on larger companies. </w:t>
-      </w:r>
-      <w:proofErr w:type="gramStart"/>
-      <w:r>
-        <w:rPr>
-          <w:rFonts w:ascii="Century Gothic" w:eastAsiaTheme="majorEastAsia" w:hAnsi="Century Gothic" w:cstheme="majorBidi"/>
-          <w:color w:val="5F5F5F"/>
-          <w:sz w:val="24"/>
-          <w:szCs w:val="24"/>
-          <w:lang w:val="en-US"/>
-        </w:rPr>
-        <w:t>With this in mind, the</w:t>
-      </w:r>
-      <w:proofErr w:type="gramEnd"/>
-      <w:r>
-        <w:rPr>
-          <w:rFonts w:ascii="Century Gothic" w:eastAsiaTheme="majorEastAsia" w:hAnsi="Century Gothic" w:cstheme="majorBidi"/>
-          <w:color w:val="5F5F5F"/>
-          <w:sz w:val="24"/>
-          <w:szCs w:val="24"/>
-          <w:lang w:val="en-US"/>
-        </w:rPr>
-        <w:t xml:space="preserve"> possibility of these companies broadening their target market is also a possibility which in turn can create an over-competitive market.</w:t>
+        <w:t>The previous section highlighted a few competitors already in the market focused on larger companies. With this in mind, the possibility of these companies broadening their target market is also a possibility which in turn can create an over-competitive market.</w:t>
       </w:r>
     </w:p>
     <w:p>
@@ -8249,6 +8126,7 @@
       </w:pPr>
       <w:bookmarkStart w:id="31" w:name="_Toc54266708"/>
       <w:r>
+        <w:lastRenderedPageBreak/>
         <w:t>Initiative Investment</w:t>
       </w:r>
       <w:bookmarkEnd w:id="31"/>
@@ -8586,27 +8464,7 @@
                 <w:sz w:val="24"/>
                 <w:szCs w:val="24"/>
               </w:rPr>
-              <w:t xml:space="preserve"> </w:t>
-            </w:r>
-            <w:proofErr w:type="gramStart"/>
-            <w:r>
-              <w:rPr>
-                <w:rFonts w:ascii="Century Gothic" w:hAnsi="Century Gothic" w:cs="Calibri"/>
-                <w:color w:val="595959" w:themeColor="text1" w:themeTint="A6"/>
-                <w:sz w:val="24"/>
-                <w:szCs w:val="24"/>
-              </w:rPr>
-              <w:t>R  16</w:t>
-            </w:r>
-            <w:proofErr w:type="gramEnd"/>
-            <w:r>
-              <w:rPr>
-                <w:rFonts w:ascii="Century Gothic" w:hAnsi="Century Gothic" w:cs="Calibri"/>
-                <w:color w:val="595959" w:themeColor="text1" w:themeTint="A6"/>
-                <w:sz w:val="24"/>
-                <w:szCs w:val="24"/>
-              </w:rPr>
-              <w:t xml:space="preserve"> 470,00 </w:t>
+              <w:t xml:space="preserve"> R  16 470,00 </w:t>
             </w:r>
           </w:p>
         </w:tc>
@@ -8877,27 +8735,7 @@
                 <w:sz w:val="24"/>
                 <w:szCs w:val="24"/>
               </w:rPr>
-              <w:t xml:space="preserve"> </w:t>
-            </w:r>
-            <w:proofErr w:type="gramStart"/>
-            <w:r>
-              <w:rPr>
-                <w:rFonts w:ascii="Century Gothic" w:hAnsi="Century Gothic" w:cs="Calibri"/>
-                <w:color w:val="595959" w:themeColor="text1" w:themeTint="A6"/>
-                <w:sz w:val="24"/>
-                <w:szCs w:val="24"/>
-              </w:rPr>
-              <w:t>R  17</w:t>
-            </w:r>
-            <w:proofErr w:type="gramEnd"/>
-            <w:r>
-              <w:rPr>
-                <w:rFonts w:ascii="Century Gothic" w:hAnsi="Century Gothic" w:cs="Calibri"/>
-                <w:color w:val="595959" w:themeColor="text1" w:themeTint="A6"/>
-                <w:sz w:val="24"/>
-                <w:szCs w:val="24"/>
-              </w:rPr>
-              <w:t xml:space="preserve"> 060,00 </w:t>
+              <w:t xml:space="preserve"> R  17 060,00 </w:t>
             </w:r>
           </w:p>
         </w:tc>
@@ -10626,6 +10464,7 @@
           <w:sz w:val="28"/>
           <w:szCs w:val="32"/>
         </w:rPr>
+        <w:lastRenderedPageBreak/>
         <w:t>1 Million Rand Runway</w:t>
       </w:r>
       <w:bookmarkEnd w:id="35"/>
@@ -10762,29 +10601,7 @@
           <w:szCs w:val="24"/>
           <w:lang w:val="en-GB"/>
         </w:rPr>
-        <w:t xml:space="preserve"> development will take place during the first year of operations. This is the acquisition of the required software, hardware and contracts to be able to operate as an entity. All other developments that will incur cost will </w:t>
-      </w:r>
-      <w:proofErr w:type="gramStart"/>
-      <w:r>
-        <w:rPr>
-          <w:rFonts w:ascii="Century Gothic" w:eastAsiaTheme="majorEastAsia" w:hAnsi="Century Gothic" w:cstheme="majorBidi"/>
-          <w:color w:val="5F5F5F"/>
-          <w:sz w:val="24"/>
-          <w:szCs w:val="24"/>
-          <w:lang w:val="en-GB"/>
-        </w:rPr>
-        <w:t>be seen as</w:t>
-      </w:r>
-      <w:proofErr w:type="gramEnd"/>
-      <w:r>
-        <w:rPr>
-          <w:rFonts w:ascii="Century Gothic" w:eastAsiaTheme="majorEastAsia" w:hAnsi="Century Gothic" w:cstheme="majorBidi"/>
-          <w:color w:val="5F5F5F"/>
-          <w:sz w:val="24"/>
-          <w:szCs w:val="24"/>
-          <w:lang w:val="en-GB"/>
-        </w:rPr>
-        <w:t xml:space="preserve"> operational costs. A million Rand spent on development will not only get </w:t>
+        <w:t xml:space="preserve"> development will take place during the first year of operations. This is the acquisition of the required software, hardware and contracts to be able to operate as an entity. All other developments that will incur cost will be seen as operational costs. A million Rand spent on development will not only get </w:t>
       </w:r>
       <w:proofErr w:type="spellStart"/>
       <w:r>
@@ -10962,29 +10779,7 @@
           <w:szCs w:val="24"/>
           <w:lang w:val="en-GB"/>
         </w:rPr>
-        <w:t xml:space="preserve"> equates to 1.16 for the </w:t>
-      </w:r>
-      <w:proofErr w:type="gramStart"/>
-      <w:r>
-        <w:rPr>
-          <w:rFonts w:ascii="Century Gothic" w:eastAsiaTheme="majorEastAsia" w:hAnsi="Century Gothic" w:cstheme="majorBidi"/>
-          <w:color w:val="5F5F5F"/>
-          <w:sz w:val="24"/>
-          <w:szCs w:val="24"/>
-          <w:lang w:val="en-GB"/>
-        </w:rPr>
-        <w:t>first year</w:t>
-      </w:r>
-      <w:proofErr w:type="gramEnd"/>
-      <w:r>
-        <w:rPr>
-          <w:rFonts w:ascii="Century Gothic" w:eastAsiaTheme="majorEastAsia" w:hAnsi="Century Gothic" w:cstheme="majorBidi"/>
-          <w:color w:val="5F5F5F"/>
-          <w:sz w:val="24"/>
-          <w:szCs w:val="24"/>
-          <w:lang w:val="en-GB"/>
-        </w:rPr>
-        <w:t xml:space="preserve"> values, and 2.91 for other years should a million Rand be available at the beginning of each year. This means that a runway of almost 14 months is possible with the first year's expenditures versus the almost 2 years and 11 months for the other years. </w:t>
+        <w:t xml:space="preserve"> equates to 1.16 for the first year values, and 2.91 for other years should a million Rand be available at the beginning of each year. This means that a runway of almost 14 months is possible with the first year's expenditures versus the almost 2 years and 11 months for the other years. </w:t>
       </w:r>
     </w:p>
     <w:p>
@@ -11183,6 +10978,7 @@
           <w:sz w:val="36"/>
           <w:szCs w:val="36"/>
         </w:rPr>
+        <w:lastRenderedPageBreak/>
         <w:t>Reference List</w:t>
       </w:r>
       <w:bookmarkEnd w:id="38"/>
@@ -11724,6 +11520,7 @@
         <w:rPr>
           <w:color w:val="5F5F5F"/>
         </w:rPr>
+        <w:lastRenderedPageBreak/>
         <w:t>A</w:t>
       </w:r>
       <w:r>
@@ -17382,6 +17179,7 @@
         <w:rPr>
           <w:color w:val="5F5F5F"/>
         </w:rPr>
+        <w:lastRenderedPageBreak/>
         <w:t>Appendix B</w:t>
       </w:r>
       <w:r>
@@ -25727,6 +25525,7 @@
   <w:style w:type="character" w:default="1" w:styleId="DefaultParagraphFont">
     <w:name w:val="Default Paragraph Font"/>
     <w:uiPriority w:val="1"/>
+    <w:semiHidden/>
     <w:unhideWhenUsed/>
   </w:style>
   <w:style w:type="table" w:default="1" w:styleId="TableNormal">
@@ -29328,7 +29127,7 @@
 </file>
 
 <file path=customXml/itemProps1.xml><?xml version="1.0" encoding="utf-8"?>
-<ds:datastoreItem xmlns:ds="http://schemas.openxmlformats.org/officeDocument/2006/customXml" ds:itemID="{37E91E7E-5214-4D5B-9658-D819EA57D50C}">
+<ds:datastoreItem xmlns:ds="http://schemas.openxmlformats.org/officeDocument/2006/customXml" ds:itemID="{9A4ECC33-DF25-447E-B493-FAE0A5992E3B}">
   <ds:schemaRefs>
     <ds:schemaRef ds:uri="http://schemas.openxmlformats.org/officeDocument/2006/bibliography"/>
   </ds:schemaRefs>

</xml_diff>